<commit_message>
Added selectionProbability Function Input: fitnessScores (dictionary of lists): The returned function from fitnessFunction. Returns: selectionProbabilitiesOfPopulations (dictionary of lists): A dictionary with the population index as the key, the selection probability (fitness score/sum of fitness scores) of the indexed game paths (individuals) stored in a list.
</commit_message>
<xml_diff>
--- a/hw4.docx
+++ b/hw4.docx
@@ -1,6 +1,6 @@
 
 <file path=word/document.xml><?xml version="1.0" encoding="utf-8"?>
-<w:document xmlns:wpc="http://schemas.microsoft.com/office/word/2010/wordprocessingCanvas" xmlns:mc="http://schemas.openxmlformats.org/markup-compatibility/2006" xmlns:o="urn:schemas-microsoft-com:office:office" xmlns:r="http://schemas.openxmlformats.org/officeDocument/2006/relationships" xmlns:m="http://schemas.openxmlformats.org/officeDocument/2006/math" xmlns:v="urn:schemas-microsoft-com:vml" xmlns:wp14="http://schemas.microsoft.com/office/word/2010/wordprocessingDrawing" xmlns:wp="http://schemas.openxmlformats.org/drawingml/2006/wordprocessingDrawing" xmlns:w10="urn:schemas-microsoft-com:office:word" xmlns:w="http://schemas.openxmlformats.org/wordprocessingml/2006/main" xmlns:w14="http://schemas.microsoft.com/office/word/2010/wordml" xmlns:w15="http://schemas.microsoft.com/office/word/2012/wordml" xmlns:wpg="http://schemas.microsoft.com/office/word/2010/wordprocessingGroup" xmlns:wpi="http://schemas.microsoft.com/office/word/2010/wordprocessingInk" xmlns:wne="http://schemas.microsoft.com/office/word/2006/wordml" xmlns:wps="http://schemas.microsoft.com/office/word/2010/wordprocessingShape" mc:Ignorable="w14 w15 wp14">
+<w:document xmlns:wpc="http://schemas.microsoft.com/office/word/2010/wordprocessingCanvas" xmlns:cx="http://schemas.microsoft.com/office/drawing/2014/chartex" xmlns:cx1="http://schemas.microsoft.com/office/drawing/2015/9/8/chartex" xmlns:cx2="http://schemas.microsoft.com/office/drawing/2015/10/21/chartex" xmlns:cx3="http://schemas.microsoft.com/office/drawing/2016/5/9/chartex" xmlns:cx4="http://schemas.microsoft.com/office/drawing/2016/5/10/chartex" xmlns:cx5="http://schemas.microsoft.com/office/drawing/2016/5/11/chartex" xmlns:cx6="http://schemas.microsoft.com/office/drawing/2016/5/12/chartex" xmlns:cx7="http://schemas.microsoft.com/office/drawing/2016/5/13/chartex" xmlns:cx8="http://schemas.microsoft.com/office/drawing/2016/5/14/chartex" xmlns:mc="http://schemas.openxmlformats.org/markup-compatibility/2006" xmlns:aink="http://schemas.microsoft.com/office/drawing/2016/ink" xmlns:am3d="http://schemas.microsoft.com/office/drawing/2017/model3d" xmlns:o="urn:schemas-microsoft-com:office:office" xmlns:r="http://schemas.openxmlformats.org/officeDocument/2006/relationships" xmlns:m="http://schemas.openxmlformats.org/officeDocument/2006/math" xmlns:v="urn:schemas-microsoft-com:vml" xmlns:wp14="http://schemas.microsoft.com/office/word/2010/wordprocessingDrawing" xmlns:wp="http://schemas.openxmlformats.org/drawingml/2006/wordprocessingDrawing" xmlns:w10="urn:schemas-microsoft-com:office:word" xmlns:w="http://schemas.openxmlformats.org/wordprocessingml/2006/main" xmlns:w14="http://schemas.microsoft.com/office/word/2010/wordml" xmlns:w15="http://schemas.microsoft.com/office/word/2012/wordml" xmlns:w16cid="http://schemas.microsoft.com/office/word/2016/wordml/cid" xmlns:w16se="http://schemas.microsoft.com/office/word/2015/wordml/symex" xmlns:wpg="http://schemas.microsoft.com/office/word/2010/wordprocessingGroup" xmlns:wpi="http://schemas.microsoft.com/office/word/2010/wordprocessingInk" xmlns:wne="http://schemas.microsoft.com/office/word/2006/wordml" xmlns:wps="http://schemas.microsoft.com/office/word/2010/wordprocessingShape" mc:Ignorable="w14 w15 w16se w16cid wp14">
   <w:body>
     <w:p>
       <w:pPr>
@@ -1163,7 +1163,7 @@
         <mc:AlternateContent>
           <mc:Choice Requires="wps">
             <w:drawing>
-              <wp:anchor distT="0" distB="0" distL="114300" distR="114300" simplePos="0" relativeHeight="251662848" behindDoc="0" locked="0" layoutInCell="1" allowOverlap="1" wp14:anchorId="2BFA432F" wp14:editId="3AF034CC">
+              <wp:anchor distT="0" distB="0" distL="114300" distR="114300" simplePos="0" relativeHeight="251662848" behindDoc="0" locked="0" layoutInCell="1" allowOverlap="1" wp14:anchorId="47CF7AA6" wp14:editId="7DA1021A">
                 <wp:simplePos x="0" y="0"/>
                 <wp:positionH relativeFrom="column">
                   <wp:posOffset>3390900</wp:posOffset>
@@ -1225,7 +1225,7 @@
           </mc:Choice>
           <mc:Fallback>
             <w:pict>
-              <v:shapetype w14:anchorId="69F1D28C" id="_x0000_t105" coordsize="21600,21600" o:spt="105" adj="12960,19440,14400" path="wr,0@3@23,0@22@4,0@15,0@1@23@7,0@13@2l@14@2@8@22@12@2at,0@3@23@11@2@17@26@15,0@1@23@17@26@15@22xewr,0@3@23@4,0@17@26nfe">
+              <v:shapetype w14:anchorId="1B0FAFB2" id="_x0000_t105" coordsize="21600,21600" o:spt="105" adj="12960,19440,14400" path="wr,0@3@23,0@22@4,0@15,0@1@23@7,0@13@2l@14@2@8@22@12@2at,0@3@23@11@2@17@26@15,0@1@23@17@26@15@22xewr,0@3@23@4,0@17@26nfe">
                 <v:stroke joinstyle="miter"/>
                 <v:formulas>
                   <v:f eqn="val #0"/>
@@ -1302,7 +1302,7 @@
         <mc:AlternateContent>
           <mc:Choice Requires="wps">
             <w:drawing>
-              <wp:anchor distT="0" distB="0" distL="114300" distR="114300" simplePos="0" relativeHeight="251656704" behindDoc="0" locked="0" layoutInCell="1" allowOverlap="1" wp14:anchorId="2BFA432F" wp14:editId="3AF034CC">
+              <wp:anchor distT="0" distB="0" distL="114300" distR="114300" simplePos="0" relativeHeight="251656704" behindDoc="0" locked="0" layoutInCell="1" allowOverlap="1" wp14:anchorId="24DA8A72" wp14:editId="6EFDF993">
                 <wp:simplePos x="0" y="0"/>
                 <wp:positionH relativeFrom="column">
                   <wp:posOffset>2686050</wp:posOffset>
@@ -1364,7 +1364,7 @@
           </mc:Choice>
           <mc:Fallback>
             <w:pict>
-              <v:shape w14:anchorId="433C29CE" id="Curved Down Arrow 7" o:spid="_x0000_s1026" type="#_x0000_t105" style="position:absolute;margin-left:211.5pt;margin-top:.55pt;width:54.75pt;height:15.75pt;z-index:251656704;visibility:visible;mso-wrap-style:square;mso-width-percent:0;mso-height-percent:0;mso-wrap-distance-left:9pt;mso-wrap-distance-top:0;mso-wrap-distance-right:9pt;mso-wrap-distance-bottom:0;mso-position-horizontal:absolute;mso-position-horizontal-relative:text;mso-position-vertical:absolute;mso-position-vertical-relative:text;mso-width-percent:0;mso-height-percent:0;mso-width-relative:margin;mso-height-relative:margin;v-text-anchor:middle" o:gfxdata="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" adj="18493,20823,16200" fillcolor="#c0504d [3205]" strokecolor="#622423 [1605]" strokeweight="2pt"/>
+              <v:shape w14:anchorId="731B6917" id="Curved Down Arrow 7" o:spid="_x0000_s1026" type="#_x0000_t105" style="position:absolute;margin-left:211.5pt;margin-top:.55pt;width:54.75pt;height:15.75pt;z-index:251656704;visibility:visible;mso-wrap-style:square;mso-width-percent:0;mso-height-percent:0;mso-wrap-distance-left:9pt;mso-wrap-distance-top:0;mso-wrap-distance-right:9pt;mso-wrap-distance-bottom:0;mso-position-horizontal:absolute;mso-position-horizontal-relative:text;mso-position-vertical:absolute;mso-position-vertical-relative:text;mso-width-percent:0;mso-height-percent:0;mso-width-relative:margin;mso-height-relative:margin;v-text-anchor:middle" o:gfxdata="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" adj="18493,20823,16200" fillcolor="#c0504d [3205]" strokecolor="#622423 [1605]" strokeweight="2pt"/>
             </w:pict>
           </mc:Fallback>
         </mc:AlternateContent>
@@ -1380,7 +1380,7 @@
         <mc:AlternateContent>
           <mc:Choice Requires="wps">
             <w:drawing>
-              <wp:anchor distT="0" distB="0" distL="114300" distR="114300" simplePos="0" relativeHeight="251652608" behindDoc="0" locked="0" layoutInCell="1" allowOverlap="1">
+              <wp:anchor distT="0" distB="0" distL="114300" distR="114300" simplePos="0" relativeHeight="251652608" behindDoc="0" locked="0" layoutInCell="1" allowOverlap="1" wp14:anchorId="205C6528" wp14:editId="13A1609D">
                 <wp:simplePos x="0" y="0"/>
                 <wp:positionH relativeFrom="column">
                   <wp:posOffset>2047875</wp:posOffset>
@@ -1436,7 +1436,7 @@
           </mc:Choice>
           <mc:Fallback>
             <w:pict>
-              <v:shape w14:anchorId="79B92878" id="Curved Down Arrow 6" o:spid="_x0000_s1026" type="#_x0000_t105" style="position:absolute;margin-left:161.25pt;margin-top:-.2pt;width:55.5pt;height:16.5pt;z-index:251652608;visibility:visible;mso-wrap-style:square;mso-wrap-distance-left:9pt;mso-wrap-distance-top:0;mso-wrap-distance-right:9pt;mso-wrap-distance-bottom:0;mso-position-horizontal:absolute;mso-position-horizontal-relative:text;mso-position-vertical:absolute;mso-position-vertical-relative:text;v-text-anchor:middle" o:gfxdata="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" adj="18389,20797,16200" fillcolor="#c0504d [3205]" strokecolor="#622423 [1605]" strokeweight="2pt"/>
+              <v:shape w14:anchorId="6F37FBBD" id="Curved Down Arrow 6" o:spid="_x0000_s1026" type="#_x0000_t105" style="position:absolute;margin-left:161.25pt;margin-top:-.2pt;width:55.5pt;height:16.5pt;z-index:251652608;visibility:visible;mso-wrap-style:square;mso-wrap-distance-left:9pt;mso-wrap-distance-top:0;mso-wrap-distance-right:9pt;mso-wrap-distance-bottom:0;mso-position-horizontal:absolute;mso-position-horizontal-relative:text;mso-position-vertical:absolute;mso-position-vertical-relative:text;v-text-anchor:middle" o:gfxdata="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" adj="18389,20797,16200" fillcolor="#c0504d [3205]" strokecolor="#622423 [1605]" strokeweight="2pt"/>
             </w:pict>
           </mc:Fallback>
         </mc:AlternateContent>
@@ -1712,7 +1712,7 @@
         <mc:AlternateContent>
           <mc:Choice Requires="wps">
             <w:drawing>
-              <wp:anchor distT="0" distB="0" distL="114300" distR="114300" simplePos="0" relativeHeight="251686400" behindDoc="0" locked="0" layoutInCell="1" allowOverlap="1" wp14:anchorId="4B34DC2F" wp14:editId="45EFC4DA">
+              <wp:anchor distT="0" distB="0" distL="114300" distR="114300" simplePos="0" relativeHeight="251686400" behindDoc="0" locked="0" layoutInCell="1" allowOverlap="1" wp14:anchorId="3104198A" wp14:editId="055486F2">
                 <wp:simplePos x="0" y="0"/>
                 <wp:positionH relativeFrom="column">
                   <wp:posOffset>3067050</wp:posOffset>
@@ -1774,7 +1774,7 @@
           </mc:Choice>
           <mc:Fallback>
             <w:pict>
-              <v:shape w14:anchorId="5C409622" id="Curved Down Arrow 12" o:spid="_x0000_s1026" type="#_x0000_t105" style="position:absolute;margin-left:241.5pt;margin-top:9.25pt;width:66.75pt;height:16.5pt;z-index:251686400;visibility:visible;mso-wrap-style:square;mso-width-percent:0;mso-height-percent:0;mso-wrap-distance-left:9pt;mso-wrap-distance-top:0;mso-wrap-distance-right:9pt;mso-wrap-distance-bottom:0;mso-position-horizontal:absolute;mso-position-horizontal-relative:text;mso-position-vertical:absolute;mso-position-vertical-relative:text;mso-width-percent:0;mso-height-percent:0;mso-width-relative:margin;mso-height-relative:margin;v-text-anchor:middle" o:gfxdata="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" adj="18930,20932,16200" fillcolor="#9bbb59 [3206]" strokecolor="#4e6128 [1606]" strokeweight="2pt"/>
+              <v:shape w14:anchorId="34C7267A" id="Curved Down Arrow 12" o:spid="_x0000_s1026" type="#_x0000_t105" style="position:absolute;margin-left:241.5pt;margin-top:9.25pt;width:66.75pt;height:16.5pt;z-index:251686400;visibility:visible;mso-wrap-style:square;mso-width-percent:0;mso-height-percent:0;mso-wrap-distance-left:9pt;mso-wrap-distance-top:0;mso-wrap-distance-right:9pt;mso-wrap-distance-bottom:0;mso-position-horizontal:absolute;mso-position-horizontal-relative:text;mso-position-vertical:absolute;mso-position-vertical-relative:text;mso-width-percent:0;mso-height-percent:0;mso-width-relative:margin;mso-height-relative:margin;v-text-anchor:middle" o:gfxdata="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" adj="18930,20932,16200" fillcolor="#9bbb59 [3206]" strokecolor="#4e6128 [1606]" strokeweight="2pt"/>
             </w:pict>
           </mc:Fallback>
         </mc:AlternateContent>
@@ -1788,7 +1788,7 @@
         <mc:AlternateContent>
           <mc:Choice Requires="wps">
             <w:drawing>
-              <wp:anchor distT="0" distB="0" distL="114300" distR="114300" simplePos="0" relativeHeight="251679232" behindDoc="0" locked="0" layoutInCell="1" allowOverlap="1" wp14:anchorId="4B34DC2F" wp14:editId="45EFC4DA">
+              <wp:anchor distT="0" distB="0" distL="114300" distR="114300" simplePos="0" relativeHeight="251679232" behindDoc="0" locked="0" layoutInCell="1" allowOverlap="1" wp14:anchorId="16C9B427" wp14:editId="53110586">
                 <wp:simplePos x="0" y="0"/>
                 <wp:positionH relativeFrom="column">
                   <wp:posOffset>2381250</wp:posOffset>
@@ -1850,7 +1850,7 @@
           </mc:Choice>
           <mc:Fallback>
             <w:pict>
-              <v:shape w14:anchorId="6504EB51" id="Curved Down Arrow 11" o:spid="_x0000_s1026" type="#_x0000_t105" style="position:absolute;margin-left:187.5pt;margin-top:8.5pt;width:53.25pt;height:16.5pt;z-index:251679232;visibility:visible;mso-wrap-style:square;mso-width-percent:0;mso-height-percent:0;mso-wrap-distance-left:9pt;mso-wrap-distance-top:0;mso-wrap-distance-right:9pt;mso-wrap-distance-bottom:0;mso-position-horizontal:absolute;mso-position-horizontal-relative:text;mso-position-vertical:absolute;mso-position-vertical-relative:text;mso-width-percent:0;mso-height-percent:0;mso-width-relative:margin;mso-height-relative:margin;v-text-anchor:middle" o:gfxdata="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" adj="18254,20764,16200" fillcolor="#9bbb59 [3206]" strokecolor="#4e6128 [1606]" strokeweight="2pt"/>
+              <v:shape w14:anchorId="16385067" id="Curved Down Arrow 11" o:spid="_x0000_s1026" type="#_x0000_t105" style="position:absolute;margin-left:187.5pt;margin-top:8.5pt;width:53.25pt;height:16.5pt;z-index:251679232;visibility:visible;mso-wrap-style:square;mso-width-percent:0;mso-height-percent:0;mso-wrap-distance-left:9pt;mso-wrap-distance-top:0;mso-wrap-distance-right:9pt;mso-wrap-distance-bottom:0;mso-position-horizontal:absolute;mso-position-horizontal-relative:text;mso-position-vertical:absolute;mso-position-vertical-relative:text;mso-width-percent:0;mso-height-percent:0;mso-width-relative:margin;mso-height-relative:margin;v-text-anchor:middle" o:gfxdata="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" adj="18254,20764,16200" fillcolor="#9bbb59 [3206]" strokecolor="#4e6128 [1606]" strokeweight="2pt"/>
             </w:pict>
           </mc:Fallback>
         </mc:AlternateContent>
@@ -1864,7 +1864,7 @@
         <mc:AlternateContent>
           <mc:Choice Requires="wps">
             <w:drawing>
-              <wp:anchor distT="0" distB="0" distL="114300" distR="114300" simplePos="0" relativeHeight="251671040" behindDoc="0" locked="0" layoutInCell="1" allowOverlap="1">
+              <wp:anchor distT="0" distB="0" distL="114300" distR="114300" simplePos="0" relativeHeight="251671040" behindDoc="0" locked="0" layoutInCell="1" allowOverlap="1" wp14:anchorId="4F0DB8D9" wp14:editId="5C794E7F">
                 <wp:simplePos x="0" y="0"/>
                 <wp:positionH relativeFrom="column">
                   <wp:posOffset>2057400</wp:posOffset>
@@ -1926,7 +1926,7 @@
           </mc:Choice>
           <mc:Fallback>
             <w:pict>
-              <v:shape w14:anchorId="082D3A8E" id="Curved Down Arrow 9" o:spid="_x0000_s1026" type="#_x0000_t105" style="position:absolute;margin-left:162pt;margin-top:9.25pt;width:27pt;height:15.75pt;z-index:251671040;visibility:visible;mso-wrap-style:square;mso-width-percent:0;mso-height-percent:0;mso-wrap-distance-left:9pt;mso-wrap-distance-top:0;mso-wrap-distance-right:9pt;mso-wrap-distance-bottom:0;mso-position-horizontal:absolute;mso-position-horizontal-relative:text;mso-position-vertical:absolute;mso-position-vertical-relative:text;mso-width-percent:0;mso-height-percent:0;mso-width-relative:margin;mso-height-relative:margin;v-text-anchor:middle" o:gfxdata="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" adj="15300,20025,16200" fillcolor="#9bbb59 [3206]" strokecolor="#4e6128 [1606]" strokeweight="2pt"/>
+              <v:shape w14:anchorId="23E68BAC" id="Curved Down Arrow 9" o:spid="_x0000_s1026" type="#_x0000_t105" style="position:absolute;margin-left:162pt;margin-top:9.25pt;width:27pt;height:15.75pt;z-index:251671040;visibility:visible;mso-wrap-style:square;mso-width-percent:0;mso-height-percent:0;mso-wrap-distance-left:9pt;mso-wrap-distance-top:0;mso-wrap-distance-right:9pt;mso-wrap-distance-bottom:0;mso-position-horizontal:absolute;mso-position-horizontal-relative:text;mso-position-vertical:absolute;mso-position-vertical-relative:text;mso-width-percent:0;mso-height-percent:0;mso-width-relative:margin;mso-height-relative:margin;v-text-anchor:middle" o:gfxdata="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" adj="15300,20025,16200" fillcolor="#9bbb59 [3206]" strokecolor="#4e6128 [1606]" strokeweight="2pt"/>
             </w:pict>
           </mc:Fallback>
         </mc:AlternateContent>
@@ -2249,6 +2249,7 @@
           <w:color w:val="000000"/>
           <w:sz w:val="24"/>
           <w:szCs w:val="24"/>
+          <w:highlight w:val="yellow"/>
         </w:rPr>
         <w:t>Follow the detai</w:t>
       </w:r>
@@ -2260,243 +2261,257 @@
           <w:color w:val="000000"/>
           <w:sz w:val="24"/>
           <w:szCs w:val="24"/>
+          <w:highlight w:val="yellow"/>
         </w:rPr>
         <w:t>led algorithm given on slides 24 – 27</w:t>
+      </w:r>
+      <w:r>
+        <w:rPr>
+          <w:rFonts w:ascii="Times New Roman" w:eastAsia="Times New Roman" w:hAnsi="Times New Roman" w:cs="Times New Roman"/>
+          <w:b/>
+          <w:bCs/>
+          <w:color w:val="000000"/>
+          <w:sz w:val="24"/>
+          <w:szCs w:val="24"/>
+          <w:highlight w:val="yellow"/>
+        </w:rPr>
+        <w:t xml:space="preserve"> of GA lecture slides. </w:t>
+      </w:r>
+      <w:r>
+        <w:rPr>
+          <w:rFonts w:ascii="Times New Roman" w:eastAsia="Times New Roman" w:hAnsi="Times New Roman" w:cs="Times New Roman"/>
+          <w:b/>
+          <w:bCs/>
+          <w:color w:val="000000"/>
+          <w:sz w:val="24"/>
+          <w:szCs w:val="24"/>
+          <w:highlight w:val="yellow"/>
+        </w:rPr>
+        <w:t xml:space="preserve">Except, for </w:t>
+      </w:r>
+      <w:r>
+        <w:rPr>
+          <w:rFonts w:ascii="Times New Roman" w:eastAsia="Times New Roman" w:hAnsi="Times New Roman" w:cs="Times New Roman"/>
+          <w:b/>
+          <w:bCs/>
+          <w:color w:val="000000"/>
+          <w:sz w:val="24"/>
+          <w:szCs w:val="24"/>
+          <w:highlight w:val="yellow"/>
+        </w:rPr>
+        <w:t>Step 3 of the algorithm</w:t>
+      </w:r>
+      <w:r>
+        <w:rPr>
+          <w:rFonts w:ascii="Times New Roman" w:eastAsia="Times New Roman" w:hAnsi="Times New Roman" w:cs="Times New Roman"/>
+          <w:b/>
+          <w:bCs/>
+          <w:color w:val="000000"/>
+          <w:sz w:val="24"/>
+          <w:szCs w:val="24"/>
+          <w:highlight w:val="yellow"/>
+        </w:rPr>
+        <w:t xml:space="preserve"> w</w:t>
+      </w:r>
+      <w:r>
+        <w:rPr>
+          <w:rFonts w:ascii="Times New Roman" w:eastAsia="Times New Roman" w:hAnsi="Times New Roman" w:cs="Times New Roman"/>
+          <w:b/>
+          <w:bCs/>
+          <w:color w:val="000000"/>
+          <w:sz w:val="24"/>
+          <w:szCs w:val="24"/>
+          <w:highlight w:val="yellow"/>
+        </w:rPr>
+        <w:t>h</w:t>
+      </w:r>
+      <w:r>
+        <w:rPr>
+          <w:rFonts w:ascii="Times New Roman" w:eastAsia="Times New Roman" w:hAnsi="Times New Roman" w:cs="Times New Roman"/>
+          <w:b/>
+          <w:bCs/>
+          <w:color w:val="000000"/>
+          <w:sz w:val="24"/>
+          <w:szCs w:val="24"/>
+          <w:highlight w:val="yellow"/>
+        </w:rPr>
+        <w:t>ere you must use</w:t>
+      </w:r>
+      <w:r>
+        <w:rPr>
+          <w:rFonts w:ascii="Times New Roman" w:eastAsia="Times New Roman" w:hAnsi="Times New Roman" w:cs="Times New Roman"/>
+          <w:b/>
+          <w:bCs/>
+          <w:color w:val="000000"/>
+          <w:sz w:val="24"/>
+          <w:szCs w:val="24"/>
+          <w:highlight w:val="yellow"/>
+        </w:rPr>
+        <w:t xml:space="preserve"> only one iteration, where the next generation is generated from the current generation by replacing </w:t>
+      </w:r>
+      <w:r>
+        <w:rPr>
+          <w:rFonts w:ascii="Times New Roman" w:eastAsia="Times New Roman" w:hAnsi="Times New Roman" w:cs="Times New Roman"/>
+          <w:b/>
+          <w:bCs/>
+          <w:color w:val="000000"/>
+          <w:sz w:val="24"/>
+          <w:szCs w:val="24"/>
+          <w:highlight w:val="yellow"/>
+        </w:rPr>
+        <w:t>the two least fit individuals of</w:t>
+      </w:r>
+      <w:r>
+        <w:rPr>
+          <w:rFonts w:ascii="Times New Roman" w:eastAsia="Times New Roman" w:hAnsi="Times New Roman" w:cs="Times New Roman"/>
+          <w:b/>
+          <w:bCs/>
+          <w:color w:val="000000"/>
+          <w:sz w:val="24"/>
+          <w:szCs w:val="24"/>
+          <w:highlight w:val="yellow"/>
+        </w:rPr>
+        <w:t xml:space="preserve"> the current population </w:t>
+      </w:r>
+      <w:r>
+        <w:rPr>
+          <w:rFonts w:ascii="Times New Roman" w:eastAsia="Times New Roman" w:hAnsi="Times New Roman" w:cs="Times New Roman"/>
+          <w:b/>
+          <w:bCs/>
+          <w:color w:val="000000"/>
+          <w:sz w:val="24"/>
+          <w:szCs w:val="24"/>
+          <w:highlight w:val="yellow"/>
+        </w:rPr>
+        <w:t>with</w:t>
+      </w:r>
+      <w:r>
+        <w:rPr>
+          <w:rFonts w:ascii="Times New Roman" w:eastAsia="Times New Roman" w:hAnsi="Times New Roman" w:cs="Times New Roman"/>
+          <w:b/>
+          <w:bCs/>
+          <w:color w:val="000000"/>
+          <w:sz w:val="24"/>
+          <w:szCs w:val="24"/>
+          <w:highlight w:val="yellow"/>
+        </w:rPr>
+        <w:t xml:space="preserve"> the </w:t>
+      </w:r>
+      <w:r>
+        <w:rPr>
+          <w:rFonts w:ascii="Times New Roman" w:eastAsia="Times New Roman" w:hAnsi="Times New Roman" w:cs="Times New Roman"/>
+          <w:b/>
+          <w:bCs/>
+          <w:color w:val="000000"/>
+          <w:sz w:val="24"/>
+          <w:szCs w:val="24"/>
+          <w:highlight w:val="yellow"/>
+        </w:rPr>
+        <w:t>newly</w:t>
+      </w:r>
+      <w:r>
+        <w:rPr>
+          <w:rFonts w:ascii="Times New Roman" w:eastAsia="Times New Roman" w:hAnsi="Times New Roman" w:cs="Times New Roman"/>
+          <w:b/>
+          <w:bCs/>
+          <w:color w:val="000000"/>
+          <w:sz w:val="24"/>
+          <w:szCs w:val="24"/>
+          <w:highlight w:val="yellow"/>
+        </w:rPr>
+        <w:t xml:space="preserve"> generated children.</w:t>
+      </w:r>
+      <w:r>
+        <w:rPr>
+          <w:rFonts w:ascii="Times New Roman" w:eastAsia="Times New Roman" w:hAnsi="Times New Roman" w:cs="Times New Roman"/>
+          <w:b/>
+          <w:bCs/>
+          <w:color w:val="000000"/>
+          <w:sz w:val="24"/>
+          <w:szCs w:val="24"/>
+        </w:rPr>
+        <w:t xml:space="preserve"> Your solution must be compared with the Dynamic Programming solution</w:t>
+      </w:r>
+      <w:r>
+        <w:rPr>
+          <w:rFonts w:ascii="Times New Roman" w:eastAsia="Times New Roman" w:hAnsi="Times New Roman" w:cs="Times New Roman"/>
+          <w:b/>
+          <w:bCs/>
+          <w:color w:val="000000"/>
+          <w:sz w:val="24"/>
+          <w:szCs w:val="24"/>
+        </w:rPr>
+        <w:t xml:space="preserve"> </w:t>
+      </w:r>
+      <w:r>
+        <w:rPr>
+          <w:rFonts w:ascii="Times New Roman" w:eastAsia="Times New Roman" w:hAnsi="Times New Roman" w:cs="Times New Roman"/>
+          <w:b/>
+          <w:bCs/>
+          <w:color w:val="000000"/>
+          <w:sz w:val="24"/>
+          <w:szCs w:val="24"/>
+        </w:rPr>
+        <w:t xml:space="preserve">provided and must achieve an accuracy of </w:t>
+      </w:r>
+      <w:r>
+        <w:rPr>
+          <w:rFonts w:ascii="Times New Roman" w:eastAsia="Times New Roman" w:hAnsi="Times New Roman" w:cs="Times New Roman"/>
+          <w:b/>
+          <w:bCs/>
+          <w:color w:val="000000"/>
+          <w:sz w:val="24"/>
+          <w:szCs w:val="24"/>
+        </w:rPr>
+        <w:t>at least</w:t>
+      </w:r>
+      <w:r>
+        <w:rPr>
+          <w:rFonts w:ascii="Times New Roman" w:eastAsia="Times New Roman" w:hAnsi="Times New Roman" w:cs="Times New Roman"/>
+          <w:b/>
+          <w:bCs/>
+          <w:color w:val="000000"/>
+          <w:sz w:val="24"/>
+          <w:szCs w:val="24"/>
+        </w:rPr>
+        <w:t xml:space="preserve"> 80%.</w:t>
+      </w:r>
+      <w:r>
+        <w:rPr>
+          <w:rFonts w:ascii="Times New Roman" w:eastAsia="Times New Roman" w:hAnsi="Times New Roman" w:cs="Times New Roman"/>
+          <w:b/>
+          <w:bCs/>
+          <w:color w:val="000000"/>
+          <w:sz w:val="24"/>
+          <w:szCs w:val="24"/>
+        </w:rPr>
+        <w:t xml:space="preserve"> In addition to the programming portion of the assignment you must write a report in the report template format (found on trace).</w:t>
+      </w:r>
+    </w:p>
+    <w:p>
+      <w:pPr>
+        <w:rPr>
+          <w:rFonts w:ascii="Times New Roman" w:eastAsia="Times New Roman" w:hAnsi="Times New Roman" w:cs="Times New Roman"/>
+          <w:b/>
+          <w:bCs/>
+          <w:color w:val="000000"/>
+          <w:sz w:val="24"/>
+          <w:szCs w:val="24"/>
+        </w:rPr>
+      </w:pPr>
+      <w:r>
+        <w:rPr>
+          <w:rFonts w:ascii="Times New Roman" w:eastAsia="Times New Roman" w:hAnsi="Times New Roman" w:cs="Times New Roman"/>
+          <w:b/>
+          <w:bCs/>
+          <w:color w:val="000000"/>
+          <w:sz w:val="24"/>
+          <w:szCs w:val="24"/>
+        </w:rPr>
+        <w:br w:type="page"/>
       </w:r>
       <w:bookmarkStart w:id="0" w:name="_GoBack"/>
       <w:bookmarkEnd w:id="0"/>
-      <w:r>
-        <w:rPr>
-          <w:rFonts w:ascii="Times New Roman" w:eastAsia="Times New Roman" w:hAnsi="Times New Roman" w:cs="Times New Roman"/>
-          <w:b/>
-          <w:bCs/>
-          <w:color w:val="000000"/>
-          <w:sz w:val="24"/>
-          <w:szCs w:val="24"/>
-        </w:rPr>
-        <w:t xml:space="preserve"> of GA lecture slides. </w:t>
-      </w:r>
-      <w:r>
-        <w:rPr>
-          <w:rFonts w:ascii="Times New Roman" w:eastAsia="Times New Roman" w:hAnsi="Times New Roman" w:cs="Times New Roman"/>
-          <w:b/>
-          <w:bCs/>
-          <w:color w:val="000000"/>
-          <w:sz w:val="24"/>
-          <w:szCs w:val="24"/>
-        </w:rPr>
-        <w:t xml:space="preserve">Except, for </w:t>
-      </w:r>
-      <w:r>
-        <w:rPr>
-          <w:rFonts w:ascii="Times New Roman" w:eastAsia="Times New Roman" w:hAnsi="Times New Roman" w:cs="Times New Roman"/>
-          <w:b/>
-          <w:bCs/>
-          <w:color w:val="000000"/>
-          <w:sz w:val="24"/>
-          <w:szCs w:val="24"/>
-        </w:rPr>
-        <w:t>Step 3 of the algorithm</w:t>
-      </w:r>
-      <w:r>
-        <w:rPr>
-          <w:rFonts w:ascii="Times New Roman" w:eastAsia="Times New Roman" w:hAnsi="Times New Roman" w:cs="Times New Roman"/>
-          <w:b/>
-          <w:bCs/>
-          <w:color w:val="000000"/>
-          <w:sz w:val="24"/>
-          <w:szCs w:val="24"/>
-        </w:rPr>
-        <w:t xml:space="preserve"> w</w:t>
-      </w:r>
-      <w:r>
-        <w:rPr>
-          <w:rFonts w:ascii="Times New Roman" w:eastAsia="Times New Roman" w:hAnsi="Times New Roman" w:cs="Times New Roman"/>
-          <w:b/>
-          <w:bCs/>
-          <w:color w:val="000000"/>
-          <w:sz w:val="24"/>
-          <w:szCs w:val="24"/>
-        </w:rPr>
-        <w:t>h</w:t>
-      </w:r>
-      <w:r>
-        <w:rPr>
-          <w:rFonts w:ascii="Times New Roman" w:eastAsia="Times New Roman" w:hAnsi="Times New Roman" w:cs="Times New Roman"/>
-          <w:b/>
-          <w:bCs/>
-          <w:color w:val="000000"/>
-          <w:sz w:val="24"/>
-          <w:szCs w:val="24"/>
-        </w:rPr>
-        <w:t>ere you must use</w:t>
-      </w:r>
-      <w:r>
-        <w:rPr>
-          <w:rFonts w:ascii="Times New Roman" w:eastAsia="Times New Roman" w:hAnsi="Times New Roman" w:cs="Times New Roman"/>
-          <w:b/>
-          <w:bCs/>
-          <w:color w:val="000000"/>
-          <w:sz w:val="24"/>
-          <w:szCs w:val="24"/>
-        </w:rPr>
-        <w:t xml:space="preserve"> only one iteration, where the next generation is generated from the current generation by replacing </w:t>
-      </w:r>
-      <w:r>
-        <w:rPr>
-          <w:rFonts w:ascii="Times New Roman" w:eastAsia="Times New Roman" w:hAnsi="Times New Roman" w:cs="Times New Roman"/>
-          <w:b/>
-          <w:bCs/>
-          <w:color w:val="000000"/>
-          <w:sz w:val="24"/>
-          <w:szCs w:val="24"/>
-        </w:rPr>
-        <w:t>the two least fit individuals of</w:t>
-      </w:r>
-      <w:r>
-        <w:rPr>
-          <w:rFonts w:ascii="Times New Roman" w:eastAsia="Times New Roman" w:hAnsi="Times New Roman" w:cs="Times New Roman"/>
-          <w:b/>
-          <w:bCs/>
-          <w:color w:val="000000"/>
-          <w:sz w:val="24"/>
-          <w:szCs w:val="24"/>
-        </w:rPr>
-        <w:t xml:space="preserve"> the current population </w:t>
-      </w:r>
-      <w:r>
-        <w:rPr>
-          <w:rFonts w:ascii="Times New Roman" w:eastAsia="Times New Roman" w:hAnsi="Times New Roman" w:cs="Times New Roman"/>
-          <w:b/>
-          <w:bCs/>
-          <w:color w:val="000000"/>
-          <w:sz w:val="24"/>
-          <w:szCs w:val="24"/>
-        </w:rPr>
-        <w:t>with</w:t>
-      </w:r>
-      <w:r>
-        <w:rPr>
-          <w:rFonts w:ascii="Times New Roman" w:eastAsia="Times New Roman" w:hAnsi="Times New Roman" w:cs="Times New Roman"/>
-          <w:b/>
-          <w:bCs/>
-          <w:color w:val="000000"/>
-          <w:sz w:val="24"/>
-          <w:szCs w:val="24"/>
-        </w:rPr>
-        <w:t xml:space="preserve"> the </w:t>
-      </w:r>
-      <w:r>
-        <w:rPr>
-          <w:rFonts w:ascii="Times New Roman" w:eastAsia="Times New Roman" w:hAnsi="Times New Roman" w:cs="Times New Roman"/>
-          <w:b/>
-          <w:bCs/>
-          <w:color w:val="000000"/>
-          <w:sz w:val="24"/>
-          <w:szCs w:val="24"/>
-        </w:rPr>
-        <w:t>newly</w:t>
-      </w:r>
-      <w:r>
-        <w:rPr>
-          <w:rFonts w:ascii="Times New Roman" w:eastAsia="Times New Roman" w:hAnsi="Times New Roman" w:cs="Times New Roman"/>
-          <w:b/>
-          <w:bCs/>
-          <w:color w:val="000000"/>
-          <w:sz w:val="24"/>
-          <w:szCs w:val="24"/>
-        </w:rPr>
-        <w:t xml:space="preserve"> generated children.</w:t>
-      </w:r>
-      <w:r>
-        <w:rPr>
-          <w:rFonts w:ascii="Times New Roman" w:eastAsia="Times New Roman" w:hAnsi="Times New Roman" w:cs="Times New Roman"/>
-          <w:b/>
-          <w:bCs/>
-          <w:color w:val="000000"/>
-          <w:sz w:val="24"/>
-          <w:szCs w:val="24"/>
-        </w:rPr>
-        <w:t xml:space="preserve"> Your solution must be compared with the Dynamic Programming solution</w:t>
-      </w:r>
-      <w:r>
-        <w:rPr>
-          <w:rFonts w:ascii="Times New Roman" w:eastAsia="Times New Roman" w:hAnsi="Times New Roman" w:cs="Times New Roman"/>
-          <w:b/>
-          <w:bCs/>
-          <w:color w:val="000000"/>
-          <w:sz w:val="24"/>
-          <w:szCs w:val="24"/>
-        </w:rPr>
-        <w:t xml:space="preserve"> </w:t>
-      </w:r>
-      <w:r>
-        <w:rPr>
-          <w:rFonts w:ascii="Times New Roman" w:eastAsia="Times New Roman" w:hAnsi="Times New Roman" w:cs="Times New Roman"/>
-          <w:b/>
-          <w:bCs/>
-          <w:color w:val="000000"/>
-          <w:sz w:val="24"/>
-          <w:szCs w:val="24"/>
-        </w:rPr>
-        <w:t xml:space="preserve">provided and must achieve an accuracy of </w:t>
-      </w:r>
-      <w:r>
-        <w:rPr>
-          <w:rFonts w:ascii="Times New Roman" w:eastAsia="Times New Roman" w:hAnsi="Times New Roman" w:cs="Times New Roman"/>
-          <w:b/>
-          <w:bCs/>
-          <w:color w:val="000000"/>
-          <w:sz w:val="24"/>
-          <w:szCs w:val="24"/>
-        </w:rPr>
-        <w:t>at least</w:t>
-      </w:r>
-      <w:r>
-        <w:rPr>
-          <w:rFonts w:ascii="Times New Roman" w:eastAsia="Times New Roman" w:hAnsi="Times New Roman" w:cs="Times New Roman"/>
-          <w:b/>
-          <w:bCs/>
-          <w:color w:val="000000"/>
-          <w:sz w:val="24"/>
-          <w:szCs w:val="24"/>
-        </w:rPr>
-        <w:t xml:space="preserve"> 80%.</w:t>
-      </w:r>
-      <w:r>
-        <w:rPr>
-          <w:rFonts w:ascii="Times New Roman" w:eastAsia="Times New Roman" w:hAnsi="Times New Roman" w:cs="Times New Roman"/>
-          <w:b/>
-          <w:bCs/>
-          <w:color w:val="000000"/>
-          <w:sz w:val="24"/>
-          <w:szCs w:val="24"/>
-        </w:rPr>
-        <w:t xml:space="preserve"> In addition to the programming portion of the assignment you must write a report in the report template format (found on trace).</w:t>
-      </w:r>
-    </w:p>
-    <w:p>
-      <w:pPr>
-        <w:rPr>
-          <w:rFonts w:ascii="Times New Roman" w:eastAsia="Times New Roman" w:hAnsi="Times New Roman" w:cs="Times New Roman"/>
-          <w:b/>
-          <w:bCs/>
-          <w:color w:val="000000"/>
-          <w:sz w:val="24"/>
-          <w:szCs w:val="24"/>
-        </w:rPr>
-      </w:pPr>
-      <w:r>
-        <w:rPr>
-          <w:rFonts w:ascii="Times New Roman" w:eastAsia="Times New Roman" w:hAnsi="Times New Roman" w:cs="Times New Roman"/>
-          <w:b/>
-          <w:bCs/>
-          <w:color w:val="000000"/>
-          <w:sz w:val="24"/>
-          <w:szCs w:val="24"/>
-        </w:rPr>
-        <w:br w:type="page"/>
-      </w:r>
     </w:p>
     <w:p>
       <w:pPr>
@@ -2655,8 +2670,19 @@
           <w:sz w:val="24"/>
           <w:szCs w:val="24"/>
         </w:rPr>
-        <w:t>game board</w:t>
-      </w:r>
+        <w:t xml:space="preserve">game </w:t>
+      </w:r>
+      <w:proofErr w:type="gramStart"/>
+      <w:r>
+        <w:rPr>
+          <w:rFonts w:ascii="Times New Roman" w:eastAsia="Times New Roman" w:hAnsi="Times New Roman" w:cs="Times New Roman"/>
+          <w:color w:val="000000"/>
+          <w:sz w:val="24"/>
+          <w:szCs w:val="24"/>
+        </w:rPr>
+        <w:t>board</w:t>
+      </w:r>
+      <w:proofErr w:type="gramEnd"/>
     </w:p>
     <w:p>
       <w:pPr>
@@ -3034,7 +3060,7 @@
           <w:szCs w:val="24"/>
         </w:rPr>
         <w:drawing>
-          <wp:inline distT="0" distB="0" distL="0" distR="0">
+          <wp:inline distT="0" distB="0" distL="0" distR="0" wp14:anchorId="34C54D08" wp14:editId="1028FF28">
             <wp:extent cx="4850644" cy="3448050"/>
             <wp:effectExtent l="0" t="0" r="7620" b="0"/>
             <wp:docPr id="13" name="Picture 13"/>
@@ -3159,7 +3185,7 @@
           <w:szCs w:val="24"/>
         </w:rPr>
         <w:drawing>
-          <wp:inline distT="0" distB="0" distL="0" distR="0">
+          <wp:inline distT="0" distB="0" distL="0" distR="0" wp14:anchorId="0FD14D71" wp14:editId="6B94AC75">
             <wp:extent cx="5943600" cy="1804670"/>
             <wp:effectExtent l="0" t="0" r="0" b="5080"/>
             <wp:docPr id="14" name="Picture 14"/>
@@ -3515,7 +3541,29 @@
           <w:sz w:val="24"/>
           <w:szCs w:val="24"/>
         </w:rPr>
-        <w:t>How do you measure the fitness of a particular genome?</w:t>
+        <w:t xml:space="preserve">How do you measure the fitness of a </w:t>
+      </w:r>
+      <w:proofErr w:type="gramStart"/>
+      <w:r>
+        <w:rPr>
+          <w:rFonts w:ascii="Times New Roman" w:eastAsia="Times New Roman" w:hAnsi="Times New Roman" w:cs="Times New Roman"/>
+          <w:bCs/>
+          <w:color w:val="000000"/>
+          <w:sz w:val="24"/>
+          <w:szCs w:val="24"/>
+        </w:rPr>
+        <w:t>particular genome</w:t>
+      </w:r>
+      <w:proofErr w:type="gramEnd"/>
+      <w:r>
+        <w:rPr>
+          <w:rFonts w:ascii="Times New Roman" w:eastAsia="Times New Roman" w:hAnsi="Times New Roman" w:cs="Times New Roman"/>
+          <w:bCs/>
+          <w:color w:val="000000"/>
+          <w:sz w:val="24"/>
+          <w:szCs w:val="24"/>
+        </w:rPr>
+        <w:t>?</w:t>
       </w:r>
     </w:p>
     <w:p>
@@ -4257,7 +4305,43 @@
           <w:sz w:val="24"/>
           <w:szCs w:val="24"/>
         </w:rPr>
-        <w:t>You are allowed to use Python, IPython, R, Java or C++ for your implementation. Please provide sufficient instructions in your</w:t>
+        <w:t xml:space="preserve">You </w:t>
+      </w:r>
+      <w:proofErr w:type="gramStart"/>
+      <w:r>
+        <w:rPr>
+          <w:rFonts w:ascii="Times New Roman" w:hAnsi="Times New Roman" w:cs="Times New Roman"/>
+          <w:sz w:val="24"/>
+          <w:szCs w:val="24"/>
+        </w:rPr>
+        <w:t>are allowed to</w:t>
+      </w:r>
+      <w:proofErr w:type="gramEnd"/>
+      <w:r>
+        <w:rPr>
+          <w:rFonts w:ascii="Times New Roman" w:hAnsi="Times New Roman" w:cs="Times New Roman"/>
+          <w:sz w:val="24"/>
+          <w:szCs w:val="24"/>
+        </w:rPr>
+        <w:t xml:space="preserve"> use Python, </w:t>
+      </w:r>
+      <w:proofErr w:type="spellStart"/>
+      <w:r>
+        <w:rPr>
+          <w:rFonts w:ascii="Times New Roman" w:hAnsi="Times New Roman" w:cs="Times New Roman"/>
+          <w:sz w:val="24"/>
+          <w:szCs w:val="24"/>
+        </w:rPr>
+        <w:t>IPython</w:t>
+      </w:r>
+      <w:proofErr w:type="spellEnd"/>
+      <w:r>
+        <w:rPr>
+          <w:rFonts w:ascii="Times New Roman" w:hAnsi="Times New Roman" w:cs="Times New Roman"/>
+          <w:sz w:val="24"/>
+          <w:szCs w:val="24"/>
+        </w:rPr>
+        <w:t>, R, Java or C++ for your implementation. Please provide sufficient instructions in your</w:t>
       </w:r>
       <w:r>
         <w:rPr>
@@ -5202,7 +5286,27 @@
           <w:sz w:val="24"/>
           <w:szCs w:val="24"/>
         </w:rPr>
-        <w:t>hw4_modified.extension.</w:t>
+        <w:t>hw4_</w:t>
+      </w:r>
+      <w:proofErr w:type="gramStart"/>
+      <w:r>
+        <w:rPr>
+          <w:rFonts w:ascii="Times New Roman" w:hAnsi="Times New Roman" w:cs="Times New Roman"/>
+          <w:b/>
+          <w:sz w:val="24"/>
+          <w:szCs w:val="24"/>
+        </w:rPr>
+        <w:t>modified.extension</w:t>
+      </w:r>
+      <w:proofErr w:type="gramEnd"/>
+      <w:r>
+        <w:rPr>
+          <w:rFonts w:ascii="Times New Roman" w:hAnsi="Times New Roman" w:cs="Times New Roman"/>
+          <w:b/>
+          <w:sz w:val="24"/>
+          <w:szCs w:val="24"/>
+        </w:rPr>
+        <w:t>.</w:t>
       </w:r>
       <w:r>
         <w:rPr>
@@ -5300,7 +5404,7 @@
 </file>
 
 <file path=word/numbering.xml><?xml version="1.0" encoding="utf-8"?>
-<w:numbering xmlns:wpc="http://schemas.microsoft.com/office/word/2010/wordprocessingCanvas" xmlns:mc="http://schemas.openxmlformats.org/markup-compatibility/2006" xmlns:o="urn:schemas-microsoft-com:office:office" xmlns:r="http://schemas.openxmlformats.org/officeDocument/2006/relationships" xmlns:m="http://schemas.openxmlformats.org/officeDocument/2006/math" xmlns:v="urn:schemas-microsoft-com:vml" xmlns:wp14="http://schemas.microsoft.com/office/word/2010/wordprocessingDrawing" xmlns:wp="http://schemas.openxmlformats.org/drawingml/2006/wordprocessingDrawing" xmlns:w10="urn:schemas-microsoft-com:office:word" xmlns:w="http://schemas.openxmlformats.org/wordprocessingml/2006/main" xmlns:w14="http://schemas.microsoft.com/office/word/2010/wordml" xmlns:w15="http://schemas.microsoft.com/office/word/2012/wordml" xmlns:wpg="http://schemas.microsoft.com/office/word/2010/wordprocessingGroup" xmlns:wpi="http://schemas.microsoft.com/office/word/2010/wordprocessingInk" xmlns:wne="http://schemas.microsoft.com/office/word/2006/wordml" xmlns:wps="http://schemas.microsoft.com/office/word/2010/wordprocessingShape" mc:Ignorable="w14 w15 wp14">
+<w:numbering xmlns:wpc="http://schemas.microsoft.com/office/word/2010/wordprocessingCanvas" xmlns:cx="http://schemas.microsoft.com/office/drawing/2014/chartex" xmlns:cx1="http://schemas.microsoft.com/office/drawing/2015/9/8/chartex" xmlns:cx2="http://schemas.microsoft.com/office/drawing/2015/10/21/chartex" xmlns:cx3="http://schemas.microsoft.com/office/drawing/2016/5/9/chartex" xmlns:cx4="http://schemas.microsoft.com/office/drawing/2016/5/10/chartex" xmlns:cx5="http://schemas.microsoft.com/office/drawing/2016/5/11/chartex" xmlns:cx6="http://schemas.microsoft.com/office/drawing/2016/5/12/chartex" xmlns:cx7="http://schemas.microsoft.com/office/drawing/2016/5/13/chartex" xmlns:cx8="http://schemas.microsoft.com/office/drawing/2016/5/14/chartex" xmlns:mc="http://schemas.openxmlformats.org/markup-compatibility/2006" xmlns:aink="http://schemas.microsoft.com/office/drawing/2016/ink" xmlns:am3d="http://schemas.microsoft.com/office/drawing/2017/model3d" xmlns:o="urn:schemas-microsoft-com:office:office" xmlns:r="http://schemas.openxmlformats.org/officeDocument/2006/relationships" xmlns:m="http://schemas.openxmlformats.org/officeDocument/2006/math" xmlns:v="urn:schemas-microsoft-com:vml" xmlns:wp14="http://schemas.microsoft.com/office/word/2010/wordprocessingDrawing" xmlns:wp="http://schemas.openxmlformats.org/drawingml/2006/wordprocessingDrawing" xmlns:w10="urn:schemas-microsoft-com:office:word" xmlns:w="http://schemas.openxmlformats.org/wordprocessingml/2006/main" xmlns:w14="http://schemas.microsoft.com/office/word/2010/wordml" xmlns:w15="http://schemas.microsoft.com/office/word/2012/wordml" xmlns:w16cid="http://schemas.microsoft.com/office/word/2016/wordml/cid" xmlns:w16se="http://schemas.microsoft.com/office/word/2015/wordml/symex" xmlns:wpg="http://schemas.microsoft.com/office/word/2010/wordprocessingGroup" xmlns:wpi="http://schemas.microsoft.com/office/word/2010/wordprocessingInk" xmlns:wne="http://schemas.microsoft.com/office/word/2006/wordml" xmlns:wps="http://schemas.microsoft.com/office/word/2010/wordprocessingShape" mc:Ignorable="w14 w15 w16se w16cid wp14">
   <w:abstractNum w:abstractNumId="0" w15:restartNumberingAfterBreak="0">
     <w:nsid w:val="013C16D3"/>
     <w:multiLevelType w:val="hybridMultilevel"/>
@@ -6527,7 +6631,7 @@
 </file>
 
 <file path=word/styles.xml><?xml version="1.0" encoding="utf-8"?>
-<w:styles xmlns:mc="http://schemas.openxmlformats.org/markup-compatibility/2006" xmlns:r="http://schemas.openxmlformats.org/officeDocument/2006/relationships" xmlns:w="http://schemas.openxmlformats.org/wordprocessingml/2006/main" xmlns:w14="http://schemas.microsoft.com/office/word/2010/wordml" xmlns:w15="http://schemas.microsoft.com/office/word/2012/wordml" mc:Ignorable="w14 w15">
+<w:styles xmlns:mc="http://schemas.openxmlformats.org/markup-compatibility/2006" xmlns:r="http://schemas.openxmlformats.org/officeDocument/2006/relationships" xmlns:w="http://schemas.openxmlformats.org/wordprocessingml/2006/main" xmlns:w14="http://schemas.microsoft.com/office/word/2010/wordml" xmlns:w15="http://schemas.microsoft.com/office/word/2012/wordml" xmlns:w16cid="http://schemas.microsoft.com/office/word/2016/wordml/cid" xmlns:w16se="http://schemas.microsoft.com/office/word/2015/wordml/symex" mc:Ignorable="w14 w15 w16se w16cid">
   <w:docDefaults>
     <w:rPrDefault>
       <w:rPr>
@@ -6543,7 +6647,7 @@
       </w:pPr>
     </w:pPrDefault>
   </w:docDefaults>
-  <w:latentStyles w:defLockedState="0" w:defUIPriority="99" w:defSemiHidden="0" w:defUnhideWhenUsed="0" w:defQFormat="0" w:count="371">
+  <w:latentStyles w:defLockedState="0" w:defUIPriority="99" w:defSemiHidden="0" w:defUnhideWhenUsed="0" w:defQFormat="0" w:count="375">
     <w:lsdException w:name="Normal" w:uiPriority="0" w:qFormat="1"/>
     <w:lsdException w:name="heading 1" w:uiPriority="9" w:qFormat="1"/>
     <w:lsdException w:name="heading 2" w:semiHidden="1" w:uiPriority="9" w:unhideWhenUsed="1" w:qFormat="1"/>
@@ -6649,7 +6753,6 @@
     <w:lsdException w:name="HTML Sample" w:semiHidden="1" w:unhideWhenUsed="1"/>
     <w:lsdException w:name="HTML Typewriter" w:semiHidden="1" w:unhideWhenUsed="1"/>
     <w:lsdException w:name="HTML Variable" w:semiHidden="1" w:unhideWhenUsed="1"/>
-    <w:lsdException w:name="Normal Table" w:semiHidden="1" w:unhideWhenUsed="1"/>
     <w:lsdException w:name="annotation subject" w:semiHidden="1" w:unhideWhenUsed="1"/>
     <w:lsdException w:name="No List" w:semiHidden="1" w:unhideWhenUsed="1"/>
     <w:lsdException w:name="Outline List 1" w:semiHidden="1" w:unhideWhenUsed="1"/>
@@ -6693,10 +6796,8 @@
     <w:lsdException w:name="Table Elegant" w:semiHidden="1" w:unhideWhenUsed="1"/>
     <w:lsdException w:name="Table Professional" w:semiHidden="1" w:unhideWhenUsed="1"/>
     <w:lsdException w:name="Table Subtle 1" w:semiHidden="1" w:unhideWhenUsed="1"/>
-    <w:lsdException w:name="Table Subtle 2" w:semiHidden="1" w:unhideWhenUsed="1"/>
     <w:lsdException w:name="Table Web 1" w:semiHidden="1" w:unhideWhenUsed="1"/>
     <w:lsdException w:name="Table Web 2" w:semiHidden="1" w:unhideWhenUsed="1"/>
-    <w:lsdException w:name="Table Web 3" w:semiHidden="1" w:unhideWhenUsed="1"/>
     <w:lsdException w:name="Balloon Text" w:semiHidden="1" w:unhideWhenUsed="1"/>
     <w:lsdException w:name="Table Grid" w:uiPriority="59"/>
     <w:lsdException w:name="Table Theme" w:semiHidden="1" w:unhideWhenUsed="1"/>
@@ -6915,6 +7016,10 @@
     <w:lsdException w:name="List Table 5 Dark Accent 6" w:uiPriority="50"/>
     <w:lsdException w:name="List Table 6 Colorful Accent 6" w:uiPriority="51"/>
     <w:lsdException w:name="List Table 7 Colorful Accent 6" w:uiPriority="52"/>
+    <w:lsdException w:name="Mention" w:semiHidden="1" w:unhideWhenUsed="1"/>
+    <w:lsdException w:name="Smart Hyperlink" w:semiHidden="1" w:unhideWhenUsed="1"/>
+    <w:lsdException w:name="Hashtag" w:semiHidden="1" w:unhideWhenUsed="1"/>
+    <w:lsdException w:name="Unresolved Mention" w:semiHidden="1" w:unhideWhenUsed="1"/>
   </w:latentStyles>
   <w:style w:type="paragraph" w:default="1" w:styleId="Normal">
     <w:name w:val="Normal"/>

</xml_diff>